<commit_message>
Steve Timesheets, Weekly Report Easter Wk 1
Timesheet and weekly report for Easter week 1. Also included the
properly formatted version of the iteration 1 report in the software
folder.
</commit_message>
<xml_diff>
--- a/Documents/Management/Managers' Weekly Reports & QA Metrics/Steve Thorpe/Software Departmental Weekly Report week 10.docx
+++ b/Documents/Management/Managers' Weekly Reports & QA Metrics/Steve Thorpe/Software Departmental Weekly Report week 10.docx
@@ -1,6 +1,6 @@
 
 <file path=word/document.xml><?xml version="1.0" encoding="utf-8"?>
-<w:document xmlns:wpc="http://schemas.microsoft.com/office/word/2010/wordprocessingCanvas" xmlns:mc="http://schemas.openxmlformats.org/markup-compatibility/2006" xmlns:o="urn:schemas-microsoft-com:office:office" xmlns:r="http://schemas.openxmlformats.org/officeDocument/2006/relationships" xmlns:m="http://schemas.openxmlformats.org/officeDocument/2006/math" xmlns:v="urn:schemas-microsoft-com:vml" xmlns:wp14="http://schemas.microsoft.com/office/word/2010/wordprocessingDrawing" xmlns:wp="http://schemas.openxmlformats.org/drawingml/2006/wordprocessingDrawing" xmlns:w10="urn:schemas-microsoft-com:office:word" xmlns:w="http://schemas.openxmlformats.org/wordprocessingml/2006/main" xmlns:w14="http://schemas.microsoft.com/office/word/2010/wordml" xmlns:wpg="http://schemas.microsoft.com/office/word/2010/wordprocessingGroup" xmlns:wpi="http://schemas.microsoft.com/office/word/2010/wordprocessingInk" xmlns:wne="http://schemas.microsoft.com/office/word/2006/wordml" xmlns:wps="http://schemas.microsoft.com/office/word/2010/wordprocessingShape" mc:Ignorable="w14 wp14">
+<w:document xmlns:ve="http://schemas.openxmlformats.org/markup-compatibility/2006" xmlns:o="urn:schemas-microsoft-com:office:office" xmlns:r="http://schemas.openxmlformats.org/officeDocument/2006/relationships" xmlns:m="http://schemas.openxmlformats.org/officeDocument/2006/math" xmlns:v="urn:schemas-microsoft-com:vml" xmlns:wp="http://schemas.openxmlformats.org/drawingml/2006/wordprocessingDrawing" xmlns:w10="urn:schemas-microsoft-com:office:word" xmlns:w="http://schemas.openxmlformats.org/wordprocessingml/2006/main" xmlns:wne="http://schemas.microsoft.com/office/word/2006/wordml">
   <w:body>
     <w:p>
       <w:pPr>
@@ -31,7 +31,7 @@
         <w:tblStyle w:val="TableGrid"/>
         <w:tblW w:w="10386" w:type="dxa"/>
         <w:tblInd w:w="-743" w:type="dxa"/>
-        <w:tblLook w:val="04A0" w:firstRow="1" w:lastRow="0" w:firstColumn="1" w:lastColumn="0" w:noHBand="0" w:noVBand="1"/>
+        <w:tblLook w:val="04A0"/>
       </w:tblPr>
       <w:tblGrid>
         <w:gridCol w:w="3648"/>
@@ -98,33 +98,7 @@
               <w:rPr>
                 <w:rFonts w:ascii="Century Gothic" w:hAnsi="Century Gothic"/>
               </w:rPr>
-              <w:t>Development and Testing manager worked on completing the image display module, quality checked by Software manager.</w:t>
-            </w:r>
-          </w:p>
-          <w:p>
-            <w:pPr>
-              <w:rPr>
-                <w:rFonts w:ascii="Century Gothic" w:hAnsi="Century Gothic"/>
-              </w:rPr>
-            </w:pPr>
-            <w:r>
-              <w:rPr>
-                <w:rFonts w:ascii="Century Gothic" w:hAnsi="Century Gothic"/>
-              </w:rPr>
-              <w:t>Software and Development manager conducted first integration of the product.</w:t>
-            </w:r>
-          </w:p>
-          <w:p>
-            <w:pPr>
-              <w:rPr>
-                <w:rFonts w:ascii="Century Gothic" w:hAnsi="Century Gothic"/>
-              </w:rPr>
-            </w:pPr>
-            <w:r>
-              <w:rPr>
-                <w:rFonts w:ascii="Century Gothic" w:hAnsi="Century Gothic"/>
-              </w:rPr>
-              <w:t>Asked P.Mathema to do research into HTTP for up coming sprint</w:t>
+              <w:t>Worked with Jon to finish the first integration, refactored the submitted classes to create a slideshow class and integrated the main menu class. Refactored the XML package to avoid possibly class name conflicts with JFX</w:t>
             </w:r>
           </w:p>
           <w:p>
@@ -187,7 +161,7 @@
               <w:rPr>
                 <w:rFonts w:ascii="Century Gothic" w:hAnsi="Century Gothic"/>
               </w:rPr>
-              <w:t>Integration exposed problems in the code</w:t>
+              <w:t>Deterministic integration test still to be peformed</w:t>
             </w:r>
           </w:p>
         </w:tc>
@@ -252,7 +226,7 @@
               <w:rPr>
                 <w:rFonts w:ascii="Century Gothic" w:hAnsi="Century Gothic"/>
               </w:rPr>
-              <w:t>Go over integration with company, issue tickets to correct defects raised during integration. Assign sprint 3.</w:t>
+              <w:t>Complete the first integration test, produce Junit tests for new SlideShow class, create slideshow constructor class.</w:t>
             </w:r>
           </w:p>
         </w:tc>
@@ -325,7 +299,7 @@
           <w:insideH w:val="single" w:sz="4" w:space="0" w:color="000000"/>
           <w:insideV w:val="single" w:sz="4" w:space="0" w:color="000000"/>
         </w:tblBorders>
-        <w:tblLook w:val="00A0" w:firstRow="1" w:lastRow="0" w:firstColumn="1" w:lastColumn="0" w:noHBand="0" w:noVBand="0"/>
+        <w:tblLook w:val="00A0"/>
       </w:tblPr>
       <w:tblGrid>
         <w:gridCol w:w="1840"/>
@@ -596,7 +570,7 @@
                 <w:sz w:val="21"/>
                 <w:szCs w:val="21"/>
               </w:rPr>
-              <w:t>Sample XML playlist logged as complete.</w:t>
+              <w:t>2</w:t>
             </w:r>
           </w:p>
         </w:tc>
@@ -660,16 +634,16 @@
                 <w:szCs w:val="21"/>
               </w:rPr>
             </w:pPr>
-            <w:r>
-              <w:rPr>
-                <w:rFonts w:ascii="Century Gothic" w:hAnsi="Century Gothic"/>
-                <w:sz w:val="21"/>
-                <w:szCs w:val="21"/>
-              </w:rPr>
-              <w:t>Jira burndown chart currently indicates that the work is taking longer complete than predicted.</w:t>
-            </w:r>
             <w:bookmarkStart w:id="0" w:name="_GoBack"/>
             <w:bookmarkEnd w:id="0"/>
+            <w:r>
+              <w:rPr>
+                <w:rFonts w:ascii="Century Gothic" w:hAnsi="Century Gothic"/>
+                <w:sz w:val="21"/>
+                <w:szCs w:val="21"/>
+              </w:rPr>
+              <w:t>Currently 2 weeks behind schedule going into sprint 3, sprint 3s deadline will not be moved however, aim to make up the time during this sprint</w:t>
+            </w:r>
           </w:p>
         </w:tc>
       </w:tr>
@@ -822,30 +796,38 @@
                 <w:sz w:val="21"/>
                 <w:szCs w:val="21"/>
               </w:rPr>
+              <w:t>Thorough testing</w:t>
+            </w:r>
+          </w:p>
+        </w:tc>
+        <w:tc>
+          <w:tcPr>
+            <w:tcW w:w="4681" w:type="dxa"/>
+          </w:tcPr>
+          <w:p>
+            <w:pPr>
+              <w:rPr>
+                <w:rFonts w:ascii="Century Gothic" w:hAnsi="Century Gothic"/>
+                <w:sz w:val="21"/>
+                <w:szCs w:val="21"/>
+              </w:rPr>
+            </w:pPr>
+            <w:r>
+              <w:rPr>
+                <w:rFonts w:ascii="Century Gothic" w:hAnsi="Century Gothic"/>
+                <w:sz w:val="21"/>
+                <w:szCs w:val="21"/>
+              </w:rPr>
+              <w:t xml:space="preserve">Check to see whether units have been tested according to the “Test Strategy” </w:t>
+            </w:r>
+            <w:r>
+              <w:rPr>
+                <w:rFonts w:ascii="Century Gothic" w:hAnsi="Century Gothic"/>
+                <w:sz w:val="21"/>
+                <w:szCs w:val="21"/>
+              </w:rPr>
               <w:lastRenderedPageBreak/>
-              <w:t>Thorough testing</w:t>
-            </w:r>
-          </w:p>
-        </w:tc>
-        <w:tc>
-          <w:tcPr>
-            <w:tcW w:w="4681" w:type="dxa"/>
-          </w:tcPr>
-          <w:p>
-            <w:pPr>
-              <w:rPr>
-                <w:rFonts w:ascii="Century Gothic" w:hAnsi="Century Gothic"/>
-                <w:sz w:val="21"/>
-                <w:szCs w:val="21"/>
-              </w:rPr>
-            </w:pPr>
-            <w:r>
-              <w:rPr>
-                <w:rFonts w:ascii="Century Gothic" w:hAnsi="Century Gothic"/>
-                <w:sz w:val="21"/>
-                <w:szCs w:val="21"/>
-              </w:rPr>
-              <w:t>Check to see whether units have been tested according to the “Test Strategy” documentation</w:t>
+              <w:t>documentation</w:t>
             </w:r>
           </w:p>
         </w:tc>
@@ -867,7 +849,8 @@
                 <w:sz w:val="21"/>
                 <w:szCs w:val="21"/>
               </w:rPr>
-              <w:t>All modules now have Junit testing</w:t>
+              <w:lastRenderedPageBreak/>
+              <w:t>ImageHandler and SlideShow class require JUnit testing</w:t>
             </w:r>
           </w:p>
         </w:tc>
@@ -881,8 +864,8 @@
       </w:pPr>
     </w:p>
     <w:sectPr>
-      <w:headerReference w:type="default" r:id="rId8"/>
-      <w:footerReference w:type="default" r:id="rId9"/>
+      <w:headerReference w:type="default" r:id="rId7"/>
+      <w:footerReference w:type="default" r:id="rId8"/>
       <w:pgSz w:w="11900" w:h="16840"/>
       <w:pgMar w:top="1440" w:right="1800" w:bottom="1440" w:left="1800" w:header="567" w:footer="567" w:gutter="0"/>
       <w:cols w:space="708"/>
@@ -893,7 +876,7 @@
 </file>
 
 <file path=word/endnotes.xml><?xml version="1.0" encoding="utf-8"?>
-<w:endnotes xmlns:wpc="http://schemas.microsoft.com/office/word/2010/wordprocessingCanvas" xmlns:mc="http://schemas.openxmlformats.org/markup-compatibility/2006" xmlns:o="urn:schemas-microsoft-com:office:office" xmlns:r="http://schemas.openxmlformats.org/officeDocument/2006/relationships" xmlns:m="http://schemas.openxmlformats.org/officeDocument/2006/math" xmlns:v="urn:schemas-microsoft-com:vml" xmlns:wp14="http://schemas.microsoft.com/office/word/2010/wordprocessingDrawing" xmlns:wp="http://schemas.openxmlformats.org/drawingml/2006/wordprocessingDrawing" xmlns:w10="urn:schemas-microsoft-com:office:word" xmlns:w="http://schemas.openxmlformats.org/wordprocessingml/2006/main" xmlns:w14="http://schemas.microsoft.com/office/word/2010/wordml" xmlns:wpg="http://schemas.microsoft.com/office/word/2010/wordprocessingGroup" xmlns:wpi="http://schemas.microsoft.com/office/word/2010/wordprocessingInk" xmlns:wne="http://schemas.microsoft.com/office/word/2006/wordml" xmlns:wps="http://schemas.microsoft.com/office/word/2010/wordprocessingShape" mc:Ignorable="w14 wp14">
+<w:endnotes xmlns:ve="http://schemas.openxmlformats.org/markup-compatibility/2006" xmlns:o="urn:schemas-microsoft-com:office:office" xmlns:r="http://schemas.openxmlformats.org/officeDocument/2006/relationships" xmlns:m="http://schemas.openxmlformats.org/officeDocument/2006/math" xmlns:v="urn:schemas-microsoft-com:vml" xmlns:wp="http://schemas.openxmlformats.org/drawingml/2006/wordprocessingDrawing" xmlns:w10="urn:schemas-microsoft-com:office:word" xmlns:w="http://schemas.openxmlformats.org/wordprocessingml/2006/main" xmlns:wne="http://schemas.microsoft.com/office/word/2006/wordml">
   <w:endnote w:type="separator" w:id="-1">
     <w:p>
       <w:r>
@@ -912,7 +895,7 @@
 </file>
 
 <file path=word/footer1.xml><?xml version="1.0" encoding="utf-8"?>
-<w:ftr xmlns:wpc="http://schemas.microsoft.com/office/word/2010/wordprocessingCanvas" xmlns:mc="http://schemas.openxmlformats.org/markup-compatibility/2006" xmlns:o="urn:schemas-microsoft-com:office:office" xmlns:r="http://schemas.openxmlformats.org/officeDocument/2006/relationships" xmlns:m="http://schemas.openxmlformats.org/officeDocument/2006/math" xmlns:v="urn:schemas-microsoft-com:vml" xmlns:wp14="http://schemas.microsoft.com/office/word/2010/wordprocessingDrawing" xmlns:wp="http://schemas.openxmlformats.org/drawingml/2006/wordprocessingDrawing" xmlns:w10="urn:schemas-microsoft-com:office:word" xmlns:w="http://schemas.openxmlformats.org/wordprocessingml/2006/main" xmlns:w14="http://schemas.microsoft.com/office/word/2010/wordml" xmlns:wpg="http://schemas.microsoft.com/office/word/2010/wordprocessingGroup" xmlns:wpi="http://schemas.microsoft.com/office/word/2010/wordprocessingInk" xmlns:wne="http://schemas.microsoft.com/office/word/2006/wordml" xmlns:wps="http://schemas.microsoft.com/office/word/2010/wordprocessingShape" mc:Ignorable="w14 wp14">
+<w:ftr xmlns:ve="http://schemas.openxmlformats.org/markup-compatibility/2006" xmlns:o="urn:schemas-microsoft-com:office:office" xmlns:r="http://schemas.openxmlformats.org/officeDocument/2006/relationships" xmlns:m="http://schemas.openxmlformats.org/officeDocument/2006/math" xmlns:v="urn:schemas-microsoft-com:vml" xmlns:wp="http://schemas.openxmlformats.org/drawingml/2006/wordprocessingDrawing" xmlns:w10="urn:schemas-microsoft-com:office:word" xmlns:w="http://schemas.openxmlformats.org/wordprocessingml/2006/main" xmlns:wne="http://schemas.microsoft.com/office/word/2006/wordml">
   <w:p>
     <w:pPr>
       <w:pStyle w:val="Footer"/>
@@ -969,11 +952,10 @@
       <w:rPr>
         <w:rStyle w:val="PageNumber"/>
         <w:rFonts w:ascii="Century Gothic" w:hAnsi="Century Gothic"/>
-        <w:noProof/>
         <w:sz w:val="21"/>
         <w:szCs w:val="21"/>
       </w:rPr>
-      <w:t>2</w:t>
+      <w:t>1</w:t>
     </w:r>
     <w:r>
       <w:rPr>
@@ -1007,7 +989,7 @@
 </file>
 
 <file path=word/footnotes.xml><?xml version="1.0" encoding="utf-8"?>
-<w:footnotes xmlns:wpc="http://schemas.microsoft.com/office/word/2010/wordprocessingCanvas" xmlns:mc="http://schemas.openxmlformats.org/markup-compatibility/2006" xmlns:o="urn:schemas-microsoft-com:office:office" xmlns:r="http://schemas.openxmlformats.org/officeDocument/2006/relationships" xmlns:m="http://schemas.openxmlformats.org/officeDocument/2006/math" xmlns:v="urn:schemas-microsoft-com:vml" xmlns:wp14="http://schemas.microsoft.com/office/word/2010/wordprocessingDrawing" xmlns:wp="http://schemas.openxmlformats.org/drawingml/2006/wordprocessingDrawing" xmlns:w10="urn:schemas-microsoft-com:office:word" xmlns:w="http://schemas.openxmlformats.org/wordprocessingml/2006/main" xmlns:w14="http://schemas.microsoft.com/office/word/2010/wordml" xmlns:wpg="http://schemas.microsoft.com/office/word/2010/wordprocessingGroup" xmlns:wpi="http://schemas.microsoft.com/office/word/2010/wordprocessingInk" xmlns:wne="http://schemas.microsoft.com/office/word/2006/wordml" xmlns:wps="http://schemas.microsoft.com/office/word/2010/wordprocessingShape" mc:Ignorable="w14 wp14">
+<w:footnotes xmlns:ve="http://schemas.openxmlformats.org/markup-compatibility/2006" xmlns:o="urn:schemas-microsoft-com:office:office" xmlns:r="http://schemas.openxmlformats.org/officeDocument/2006/relationships" xmlns:m="http://schemas.openxmlformats.org/officeDocument/2006/math" xmlns:v="urn:schemas-microsoft-com:vml" xmlns:wp="http://schemas.openxmlformats.org/drawingml/2006/wordprocessingDrawing" xmlns:w10="urn:schemas-microsoft-com:office:word" xmlns:w="http://schemas.openxmlformats.org/wordprocessingml/2006/main" xmlns:wne="http://schemas.microsoft.com/office/word/2006/wordml">
   <w:footnote w:type="separator" w:id="-1">
     <w:p>
       <w:r>
@@ -1026,7 +1008,7 @@
 </file>
 
 <file path=word/header1.xml><?xml version="1.0" encoding="utf-8"?>
-<w:hdr xmlns:wpc="http://schemas.microsoft.com/office/word/2010/wordprocessingCanvas" xmlns:mc="http://schemas.openxmlformats.org/markup-compatibility/2006" xmlns:o="urn:schemas-microsoft-com:office:office" xmlns:r="http://schemas.openxmlformats.org/officeDocument/2006/relationships" xmlns:m="http://schemas.openxmlformats.org/officeDocument/2006/math" xmlns:v="urn:schemas-microsoft-com:vml" xmlns:wp14="http://schemas.microsoft.com/office/word/2010/wordprocessingDrawing" xmlns:wp="http://schemas.openxmlformats.org/drawingml/2006/wordprocessingDrawing" xmlns:w10="urn:schemas-microsoft-com:office:word" xmlns:w="http://schemas.openxmlformats.org/wordprocessingml/2006/main" xmlns:w14="http://schemas.microsoft.com/office/word/2010/wordml" xmlns:wpg="http://schemas.microsoft.com/office/word/2010/wordprocessingGroup" xmlns:wpi="http://schemas.microsoft.com/office/word/2010/wordprocessingInk" xmlns:wne="http://schemas.microsoft.com/office/word/2006/wordml" xmlns:wps="http://schemas.microsoft.com/office/word/2010/wordprocessingShape" mc:Ignorable="w14 wp14">
+<w:hdr xmlns:ve="http://schemas.openxmlformats.org/markup-compatibility/2006" xmlns:o="urn:schemas-microsoft-com:office:office" xmlns:r="http://schemas.openxmlformats.org/officeDocument/2006/relationships" xmlns:m="http://schemas.openxmlformats.org/officeDocument/2006/math" xmlns:v="urn:schemas-microsoft-com:vml" xmlns:wp="http://schemas.openxmlformats.org/drawingml/2006/wordprocessingDrawing" xmlns:w10="urn:schemas-microsoft-com:office:word" xmlns:w="http://schemas.openxmlformats.org/wordprocessingml/2006/main" xmlns:wne="http://schemas.microsoft.com/office/word/2006/wordml">
   <w:p>
     <w:pPr>
       <w:pStyle w:val="Header"/>
@@ -1066,7 +1048,7 @@
 </file>
 
 <file path=word/numbering.xml><?xml version="1.0" encoding="utf-8"?>
-<w:numbering xmlns:wpc="http://schemas.microsoft.com/office/word/2010/wordprocessingCanvas" xmlns:mc="http://schemas.openxmlformats.org/markup-compatibility/2006" xmlns:o="urn:schemas-microsoft-com:office:office" xmlns:r="http://schemas.openxmlformats.org/officeDocument/2006/relationships" xmlns:m="http://schemas.openxmlformats.org/officeDocument/2006/math" xmlns:v="urn:schemas-microsoft-com:vml" xmlns:wp14="http://schemas.microsoft.com/office/word/2010/wordprocessingDrawing" xmlns:wp="http://schemas.openxmlformats.org/drawingml/2006/wordprocessingDrawing" xmlns:w10="urn:schemas-microsoft-com:office:word" xmlns:w="http://schemas.openxmlformats.org/wordprocessingml/2006/main" xmlns:w14="http://schemas.microsoft.com/office/word/2010/wordml" xmlns:wpg="http://schemas.microsoft.com/office/word/2010/wordprocessingGroup" xmlns:wpi="http://schemas.microsoft.com/office/word/2010/wordprocessingInk" xmlns:wne="http://schemas.microsoft.com/office/word/2006/wordml" xmlns:wps="http://schemas.microsoft.com/office/word/2010/wordprocessingShape" mc:Ignorable="w14 wp14">
+<w:numbering xmlns:ve="http://schemas.openxmlformats.org/markup-compatibility/2006" xmlns:o="urn:schemas-microsoft-com:office:office" xmlns:r="http://schemas.openxmlformats.org/officeDocument/2006/relationships" xmlns:m="http://schemas.openxmlformats.org/officeDocument/2006/math" xmlns:v="urn:schemas-microsoft-com:vml" xmlns:wp="http://schemas.openxmlformats.org/drawingml/2006/wordprocessingDrawing" xmlns:w10="urn:schemas-microsoft-com:office:word" xmlns:w="http://schemas.openxmlformats.org/wordprocessingml/2006/main" xmlns:wne="http://schemas.microsoft.com/office/word/2006/wordml">
   <w:abstractNum w:abstractNumId="0">
     <w:nsid w:val="06A63F8D"/>
     <w:multiLevelType w:val="hybridMultilevel"/>
@@ -1276,7 +1258,7 @@
 </file>
 
 <file path=word/styles.xml><?xml version="1.0" encoding="utf-8"?>
-<w:styles xmlns:mc="http://schemas.openxmlformats.org/markup-compatibility/2006" xmlns:r="http://schemas.openxmlformats.org/officeDocument/2006/relationships" xmlns:w="http://schemas.openxmlformats.org/wordprocessingml/2006/main" xmlns:w14="http://schemas.microsoft.com/office/word/2010/wordml" mc:Ignorable="w14">
+<w:styles xmlns:r="http://schemas.openxmlformats.org/officeDocument/2006/relationships" xmlns:w="http://schemas.openxmlformats.org/wordprocessingml/2006/main">
   <w:docDefaults>
     <w:rPrDefault>
       <w:rPr>
@@ -1430,6 +1412,7 @@
   <w:style w:type="paragraph" w:default="1" w:styleId="Normal">
     <w:name w:val="Normal"/>
     <w:qFormat/>
+    <w:rsid w:val="00861B42"/>
   </w:style>
   <w:style w:type="paragraph" w:styleId="Heading1">
     <w:name w:val="heading 1"/>
@@ -1489,6 +1472,7 @@
     <w:uiPriority w:val="99"/>
     <w:semiHidden/>
     <w:unhideWhenUsed/>
+    <w:qFormat/>
     <w:tblPr>
       <w:tblInd w:w="0" w:type="dxa"/>
       <w:tblCellMar>

</xml_diff>